<commit_message>
updated Stage3 and a bit Stage2
</commit_message>
<xml_diff>
--- a/Stage2/Stage2.docx
+++ b/Stage2/Stage2.docx
@@ -355,7 +355,7 @@
           <w:sz w:val="24"/>
           <w:szCs w:val="24"/>
         </w:rPr>
-        <w:t xml:space="preserve"> were not very satisfying, and if it worked for some pictures, in did not correct others, I included an example of the latter, to work on it and correct possible errors of the plugin, if the </w:t>
+        <w:t xml:space="preserve"> were not very satisfying, and if it worked for some pictures, in did not correct others, I included an example of the latt</w:t>
       </w:r>
       <w:bookmarkStart w:id="0" w:name="_GoBack"/>
       <w:bookmarkEnd w:id="0"/>
@@ -365,7 +365,7 @@
           <w:sz w:val="24"/>
           <w:szCs w:val="24"/>
         </w:rPr>
-        <w:t>behavior is because of it.</w:t>
+        <w:t>er, to work on it and correct possible errors of the plugin, if the behavior is because of it.</w:t>
       </w:r>
     </w:p>
     <w:p/>

</xml_diff>

<commit_message>
Changes in the description
</commit_message>
<xml_diff>
--- a/Stage2/Stage2.docx
+++ b/Stage2/Stage2.docx
@@ -347,26 +347,10 @@
           <w:sz w:val="24"/>
           <w:szCs w:val="24"/>
         </w:rPr>
-        <w:t xml:space="preserve"> for RGB. The HSV in almost ready on the stage of development. The cumulative histogram plugins are available separately as well. The results</w:t>
-      </w:r>
-      <w:r>
-        <w:rPr>
-          <w:rFonts w:ascii="Times New Roman" w:hAnsi="Times New Roman" w:cs="Times New Roman"/>
-          <w:sz w:val="24"/>
-          <w:szCs w:val="24"/>
-        </w:rPr>
-        <w:t xml:space="preserve"> were not very satisfying, and if it worked for some pictures, in did not correct others, I included an example of the latt</w:t>
+        <w:t xml:space="preserve"> for RGB. The HSV in almost ready on the stage of development. The cumulative histogram plugins are available separately as well. </w:t>
       </w:r>
       <w:bookmarkStart w:id="0" w:name="_GoBack"/>
       <w:bookmarkEnd w:id="0"/>
-      <w:r>
-        <w:rPr>
-          <w:rFonts w:ascii="Times New Roman" w:hAnsi="Times New Roman" w:cs="Times New Roman"/>
-          <w:sz w:val="24"/>
-          <w:szCs w:val="24"/>
-        </w:rPr>
-        <w:t>er, to work on it and correct possible errors of the plugin, if the behavior is because of it.</w:t>
-      </w:r>
     </w:p>
     <w:p/>
     <w:sectPr>

</xml_diff>